<commit_message>
Identify objects in program and translate object designts to class designs
</commit_message>
<xml_diff>
--- a/jumper/Design_Choices.docx
+++ b/jumper/Design_Choices.docx
@@ -128,7 +128,39 @@
           <w:szCs w:val="26"/>
           <w:lang w:eastAsia="en-GB"/>
         </w:rPr>
-        <w:t>Hider</w:t>
+        <w:t xml:space="preserve">Puzzle </w:t>
+      </w:r>
+      <w:r>
+        <w:rPr>
+          <w:rFonts w:ascii="Open Sans" w:eastAsia="Times New Roman" w:hAnsi="Open Sans" w:cs="Open Sans"/>
+          <w:color w:val="040404"/>
+          <w:sz w:val="26"/>
+          <w:szCs w:val="26"/>
+          <w:lang w:eastAsia="en-GB"/>
+        </w:rPr>
+        <w:t>(</w:t>
+      </w:r>
+      <w:proofErr w:type="spellStart"/>
+      <w:r>
+        <w:rPr>
+          <w:rFonts w:ascii="Open Sans" w:eastAsia="Times New Roman" w:hAnsi="Open Sans" w:cs="Open Sans"/>
+          <w:color w:val="040404"/>
+          <w:sz w:val="26"/>
+          <w:szCs w:val="26"/>
+          <w:lang w:eastAsia="en-GB"/>
+        </w:rPr>
+        <w:t>SecretWord</w:t>
+      </w:r>
+      <w:proofErr w:type="spellEnd"/>
+      <w:r>
+        <w:rPr>
+          <w:rFonts w:ascii="Open Sans" w:eastAsia="Times New Roman" w:hAnsi="Open Sans" w:cs="Open Sans"/>
+          <w:color w:val="040404"/>
+          <w:sz w:val="26"/>
+          <w:szCs w:val="26"/>
+          <w:lang w:eastAsia="en-GB"/>
+        </w:rPr>
+        <w:t>)</w:t>
       </w:r>
       <w:r>
         <w:rPr>
@@ -155,6 +187,48 @@
       <w:r>
         <w:rPr>
           <w:rFonts w:ascii="Open Sans" w:eastAsia="Times New Roman" w:hAnsi="Open Sans" w:cs="Open Sans"/>
+          <w:b/>
+          <w:bCs/>
+          <w:color w:val="040404"/>
+          <w:sz w:val="26"/>
+          <w:szCs w:val="26"/>
+          <w:lang w:eastAsia="en-GB"/>
+        </w:rPr>
+        <w:t xml:space="preserve"> </w:t>
+      </w:r>
+      <w:r>
+        <w:rPr>
+          <w:rFonts w:ascii="Open Sans" w:eastAsia="Times New Roman" w:hAnsi="Open Sans" w:cs="Open Sans"/>
+          <w:color w:val="040404"/>
+          <w:sz w:val="26"/>
+          <w:szCs w:val="26"/>
+          <w:lang w:eastAsia="en-GB"/>
+        </w:rPr>
+        <w:t>(</w:t>
+      </w:r>
+      <w:r>
+        <w:rPr>
+          <w:rFonts w:ascii="Open Sans" w:eastAsia="Times New Roman" w:hAnsi="Open Sans" w:cs="Open Sans"/>
+          <w:color w:val="040404"/>
+          <w:sz w:val="26"/>
+          <w:szCs w:val="26"/>
+          <w:lang w:eastAsia="en-GB"/>
+        </w:rPr>
+        <w:t>Player</w:t>
+      </w:r>
+      <w:r>
+        <w:rPr>
+          <w:rFonts w:ascii="Open Sans" w:eastAsia="Times New Roman" w:hAnsi="Open Sans" w:cs="Open Sans"/>
+          <w:color w:val="040404"/>
+          <w:sz w:val="26"/>
+          <w:szCs w:val="26"/>
+          <w:lang w:eastAsia="en-GB"/>
+        </w:rPr>
+        <w:t>)</w:t>
+      </w:r>
+      <w:r>
+        <w:rPr>
+          <w:rFonts w:ascii="Open Sans" w:eastAsia="Times New Roman" w:hAnsi="Open Sans" w:cs="Open Sans"/>
           <w:color w:val="040404"/>
           <w:sz w:val="26"/>
           <w:szCs w:val="26"/>
@@ -172,17 +246,29 @@
         </w:rPr>
         <w:t xml:space="preserve">nd </w:t>
       </w:r>
-      <w:r>
-        <w:rPr>
-          <w:rFonts w:ascii="Open Sans" w:eastAsia="Times New Roman" w:hAnsi="Open Sans" w:cs="Open Sans"/>
-          <w:b/>
-          <w:bCs/>
-          <w:color w:val="040404"/>
-          <w:sz w:val="26"/>
-          <w:szCs w:val="26"/>
-          <w:lang w:eastAsia="en-GB"/>
-        </w:rPr>
-        <w:t>Location</w:t>
+      <w:proofErr w:type="spellStart"/>
+      <w:r>
+        <w:rPr>
+          <w:rFonts w:ascii="Open Sans" w:eastAsia="Times New Roman" w:hAnsi="Open Sans" w:cs="Open Sans"/>
+          <w:b/>
+          <w:bCs/>
+          <w:color w:val="040404"/>
+          <w:sz w:val="26"/>
+          <w:szCs w:val="26"/>
+          <w:lang w:eastAsia="en-GB"/>
+        </w:rPr>
+        <w:t>TerminalService</w:t>
+      </w:r>
+      <w:proofErr w:type="spellEnd"/>
+      <w:r>
+        <w:rPr>
+          <w:rFonts w:ascii="Open Sans" w:eastAsia="Times New Roman" w:hAnsi="Open Sans" w:cs="Open Sans"/>
+          <w:color w:val="040404"/>
+          <w:sz w:val="26"/>
+          <w:szCs w:val="26"/>
+          <w:lang w:eastAsia="en-GB"/>
+        </w:rPr>
+        <w:t>.</w:t>
       </w:r>
     </w:p>
     <w:p>
@@ -248,7 +334,31 @@
           <w:szCs w:val="27"/>
           <w:lang w:eastAsia="en-GB"/>
         </w:rPr>
-        <w:t xml:space="preserve"> and state for each object</w:t>
+        <w:t xml:space="preserve"> and state</w:t>
+      </w:r>
+      <w:r>
+        <w:rPr>
+          <w:rFonts w:ascii="Open Sans" w:eastAsia="Times New Roman" w:hAnsi="Open Sans" w:cs="Open Sans"/>
+          <w:b/>
+          <w:bCs/>
+          <w:color w:val="006AB9"/>
+          <w:sz w:val="27"/>
+          <w:szCs w:val="27"/>
+          <w:lang w:eastAsia="en-GB"/>
+        </w:rPr>
+        <w:t>s</w:t>
+      </w:r>
+      <w:r>
+        <w:rPr>
+          <w:rFonts w:ascii="Open Sans" w:eastAsia="Times New Roman" w:hAnsi="Open Sans" w:cs="Open Sans"/>
+          <w:b/>
+          <w:bCs/>
+          <w:color w:val="006AB9"/>
+          <w:sz w:val="27"/>
+          <w:szCs w:val="27"/>
+          <w:lang w:eastAsia="en-GB"/>
+        </w:rPr>
+        <w:t xml:space="preserve"> for each object</w:t>
       </w:r>
       <w:r>
         <w:rPr>
@@ -287,6 +397,50 @@
           <w:lang w:eastAsia="en-GB"/>
         </w:rPr>
       </w:pPr>
+      <w:r>
+        <w:rPr>
+          <w:rFonts w:ascii="Open Sans" w:eastAsia="Times New Roman" w:hAnsi="Open Sans" w:cs="Open Sans"/>
+          <w:color w:val="040404"/>
+          <w:sz w:val="26"/>
+          <w:szCs w:val="26"/>
+          <w:lang w:eastAsia="en-GB"/>
+        </w:rPr>
+        <w:drawing>
+          <wp:inline distT="0" distB="0" distL="0" distR="0" wp14:anchorId="5CE8E549" wp14:editId="4EAC1C40">
+            <wp:extent cx="7103110" cy="7032625"/>
+            <wp:effectExtent l="0" t="0" r="0" b="3175"/>
+            <wp:docPr id="1" name="Picture 1"/>
+            <wp:cNvGraphicFramePr>
+              <a:graphicFrameLocks xmlns:a="http://schemas.openxmlformats.org/drawingml/2006/main" noChangeAspect="1"/>
+            </wp:cNvGraphicFramePr>
+            <a:graphic xmlns:a="http://schemas.openxmlformats.org/drawingml/2006/main">
+              <a:graphicData uri="http://schemas.openxmlformats.org/drawingml/2006/picture">
+                <pic:pic xmlns:pic="http://schemas.openxmlformats.org/drawingml/2006/picture">
+                  <pic:nvPicPr>
+                    <pic:cNvPr id="1" name=""/>
+                    <pic:cNvPicPr/>
+                  </pic:nvPicPr>
+                  <pic:blipFill>
+                    <a:blip r:embed="rId4"/>
+                    <a:stretch>
+                      <a:fillRect/>
+                    </a:stretch>
+                  </pic:blipFill>
+                  <pic:spPr>
+                    <a:xfrm>
+                      <a:off x="0" y="0"/>
+                      <a:ext cx="7103110" cy="7032625"/>
+                    </a:xfrm>
+                    <a:prstGeom prst="rect">
+                      <a:avLst/>
+                    </a:prstGeom>
+                  </pic:spPr>
+                </pic:pic>
+              </a:graphicData>
+            </a:graphic>
+          </wp:inline>
+        </w:drawing>
+      </w:r>
       <w:r>
         <w:rPr>
           <w:rFonts w:ascii="Open Sans" w:eastAsia="Times New Roman" w:hAnsi="Open Sans" w:cs="Open Sans"/>

</xml_diff>

<commit_message>
Add structural and behavioral relationships in the Jumper game
</commit_message>
<xml_diff>
--- a/jumper/Design_Choices.docx
+++ b/jumper/Design_Choices.docx
@@ -400,6 +400,7 @@
       <w:r>
         <w:rPr>
           <w:rFonts w:ascii="Open Sans" w:eastAsia="Times New Roman" w:hAnsi="Open Sans" w:cs="Open Sans"/>
+          <w:noProof/>
           <w:color w:val="040404"/>
           <w:sz w:val="26"/>
           <w:szCs w:val="26"/>
@@ -451,28 +452,6 @@
         </w:rPr>
         <w:br/>
       </w:r>
-      <w:r>
-        <w:rPr>
-          <w:rFonts w:ascii="Open Sans" w:eastAsia="Times New Roman" w:hAnsi="Open Sans" w:cs="Open Sans"/>
-          <w:color w:val="040404"/>
-          <w:sz w:val="26"/>
-          <w:szCs w:val="26"/>
-          <w:lang w:eastAsia="en-GB"/>
-        </w:rPr>
-        <w:br/>
-      </w:r>
-      <w:r>
-        <w:rPr>
-          <w:rFonts w:ascii="Open Sans" w:eastAsia="Times New Roman" w:hAnsi="Open Sans" w:cs="Open Sans"/>
-          <w:b/>
-          <w:bCs/>
-          <w:color w:val="006AB9"/>
-          <w:sz w:val="27"/>
-          <w:szCs w:val="27"/>
-          <w:lang w:eastAsia="en-GB"/>
-        </w:rPr>
-        <w:t>3. Identify the relationships between your objects</w:t>
-      </w:r>
     </w:p>
     <w:p>
       <w:pPr>
@@ -486,6 +465,55 @@
           <w:lang w:eastAsia="en-GB"/>
         </w:rPr>
       </w:pPr>
+    </w:p>
+    <w:p>
+      <w:pPr>
+        <w:spacing w:after="240"/>
+        <w:textAlignment w:val="baseline"/>
+        <w:rPr>
+          <w:rFonts w:ascii="Open Sans" w:eastAsia="Times New Roman" w:hAnsi="Open Sans" w:cs="Open Sans"/>
+          <w:color w:val="040404"/>
+          <w:sz w:val="26"/>
+          <w:szCs w:val="26"/>
+          <w:lang w:eastAsia="en-GB"/>
+        </w:rPr>
+      </w:pPr>
+      <w:r>
+        <w:rPr>
+          <w:rFonts w:ascii="Open Sans" w:eastAsia="Times New Roman" w:hAnsi="Open Sans" w:cs="Open Sans"/>
+          <w:color w:val="040404"/>
+          <w:sz w:val="26"/>
+          <w:szCs w:val="26"/>
+          <w:lang w:eastAsia="en-GB"/>
+        </w:rPr>
+        <w:lastRenderedPageBreak/>
+        <w:br/>
+      </w:r>
+      <w:r>
+        <w:rPr>
+          <w:rFonts w:ascii="Open Sans" w:eastAsia="Times New Roman" w:hAnsi="Open Sans" w:cs="Open Sans"/>
+          <w:b/>
+          <w:bCs/>
+          <w:color w:val="006AB9"/>
+          <w:sz w:val="27"/>
+          <w:szCs w:val="27"/>
+          <w:lang w:eastAsia="en-GB"/>
+        </w:rPr>
+        <w:t>3. Identify the relationships between your objects</w:t>
+      </w:r>
+    </w:p>
+    <w:p>
+      <w:pPr>
+        <w:spacing w:after="240"/>
+        <w:textAlignment w:val="baseline"/>
+        <w:rPr>
+          <w:rFonts w:ascii="Open Sans" w:eastAsia="Times New Roman" w:hAnsi="Open Sans" w:cs="Open Sans"/>
+          <w:color w:val="040404"/>
+          <w:sz w:val="26"/>
+          <w:szCs w:val="26"/>
+          <w:lang w:eastAsia="en-GB"/>
+        </w:rPr>
+      </w:pPr>
       <w:r>
         <w:rPr>
           <w:rFonts w:ascii="Open Sans" w:eastAsia="Times New Roman" w:hAnsi="Open Sans" w:cs="Open Sans"/>
@@ -496,6 +524,63 @@
         </w:rPr>
         <w:t>Structural Relationships</w:t>
       </w:r>
+    </w:p>
+    <w:p>
+      <w:pPr>
+        <w:spacing w:after="240"/>
+        <w:textAlignment w:val="baseline"/>
+        <w:rPr>
+          <w:rFonts w:ascii="Open Sans" w:eastAsia="Times New Roman" w:hAnsi="Open Sans" w:cs="Open Sans"/>
+          <w:color w:val="040404"/>
+          <w:sz w:val="26"/>
+          <w:szCs w:val="26"/>
+          <w:lang w:eastAsia="en-GB"/>
+        </w:rPr>
+      </w:pPr>
+      <w:r>
+        <w:rPr>
+          <w:rFonts w:ascii="Open Sans" w:eastAsia="Times New Roman" w:hAnsi="Open Sans" w:cs="Open Sans"/>
+          <w:color w:val="040404"/>
+          <w:sz w:val="26"/>
+          <w:szCs w:val="26"/>
+          <w:lang w:eastAsia="en-GB"/>
+        </w:rPr>
+        <w:drawing>
+          <wp:inline distT="0" distB="0" distL="0" distR="0" wp14:anchorId="74476A01" wp14:editId="1BFC0EBB">
+            <wp:extent cx="7103110" cy="3336290"/>
+            <wp:effectExtent l="0" t="0" r="0" b="3810"/>
+            <wp:docPr id="2" name="Picture 2"/>
+            <wp:cNvGraphicFramePr>
+              <a:graphicFrameLocks xmlns:a="http://schemas.openxmlformats.org/drawingml/2006/main" noChangeAspect="1"/>
+            </wp:cNvGraphicFramePr>
+            <a:graphic xmlns:a="http://schemas.openxmlformats.org/drawingml/2006/main">
+              <a:graphicData uri="http://schemas.openxmlformats.org/drawingml/2006/picture">
+                <pic:pic xmlns:pic="http://schemas.openxmlformats.org/drawingml/2006/picture">
+                  <pic:nvPicPr>
+                    <pic:cNvPr id="1" name=""/>
+                    <pic:cNvPicPr/>
+                  </pic:nvPicPr>
+                  <pic:blipFill>
+                    <a:blip r:embed="rId5"/>
+                    <a:stretch>
+                      <a:fillRect/>
+                    </a:stretch>
+                  </pic:blipFill>
+                  <pic:spPr>
+                    <a:xfrm>
+                      <a:off x="0" y="0"/>
+                      <a:ext cx="7103110" cy="3336290"/>
+                    </a:xfrm>
+                    <a:prstGeom prst="rect">
+                      <a:avLst/>
+                    </a:prstGeom>
+                  </pic:spPr>
+                </pic:pic>
+              </a:graphicData>
+            </a:graphic>
+          </wp:inline>
+        </w:drawing>
+      </w:r>
       <w:r>
         <w:rPr>
           <w:rFonts w:ascii="Open Sans" w:eastAsia="Times New Roman" w:hAnsi="Open Sans" w:cs="Open Sans"/>
@@ -505,6 +590,110 @@
           <w:lang w:eastAsia="en-GB"/>
         </w:rPr>
         <w:br/>
+      </w:r>
+      <w:r>
+        <w:rPr>
+          <w:rFonts w:ascii="Open Sans" w:eastAsia="Times New Roman" w:hAnsi="Open Sans" w:cs="Open Sans"/>
+          <w:color w:val="040404"/>
+          <w:sz w:val="26"/>
+          <w:szCs w:val="26"/>
+          <w:lang w:eastAsia="en-GB"/>
+        </w:rPr>
+        <w:br/>
+      </w:r>
+      <w:r>
+        <w:rPr>
+          <w:rFonts w:ascii="Open Sans" w:eastAsia="Times New Roman" w:hAnsi="Open Sans" w:cs="Open Sans"/>
+          <w:color w:val="040404"/>
+          <w:sz w:val="26"/>
+          <w:szCs w:val="26"/>
+          <w:lang w:eastAsia="en-GB"/>
+        </w:rPr>
+        <w:br/>
+      </w:r>
+      <w:r>
+        <w:rPr>
+          <w:rFonts w:ascii="Open Sans" w:eastAsia="Times New Roman" w:hAnsi="Open Sans" w:cs="Open Sans"/>
+          <w:color w:val="040404"/>
+          <w:sz w:val="26"/>
+          <w:szCs w:val="26"/>
+          <w:lang w:eastAsia="en-GB"/>
+        </w:rPr>
+        <w:br/>
+      </w:r>
+      <w:r>
+        <w:rPr>
+          <w:rFonts w:ascii="Open Sans" w:eastAsia="Times New Roman" w:hAnsi="Open Sans" w:cs="Open Sans"/>
+          <w:color w:val="040404"/>
+          <w:sz w:val="26"/>
+          <w:szCs w:val="26"/>
+          <w:lang w:eastAsia="en-GB"/>
+        </w:rPr>
+        <w:t>Behavioral</w:t>
+      </w:r>
+      <w:r>
+        <w:rPr>
+          <w:rFonts w:ascii="Open Sans" w:eastAsia="Times New Roman" w:hAnsi="Open Sans" w:cs="Open Sans"/>
+          <w:color w:val="040404"/>
+          <w:sz w:val="26"/>
+          <w:szCs w:val="26"/>
+          <w:lang w:eastAsia="en-GB"/>
+        </w:rPr>
+        <w:t xml:space="preserve"> Relationships</w:t>
+      </w:r>
+      <w:r>
+        <w:rPr>
+          <w:rFonts w:ascii="Open Sans" w:eastAsia="Times New Roman" w:hAnsi="Open Sans" w:cs="Open Sans"/>
+          <w:color w:val="040404"/>
+          <w:sz w:val="26"/>
+          <w:szCs w:val="26"/>
+          <w:lang w:eastAsia="en-GB"/>
+        </w:rPr>
+        <w:br/>
+      </w:r>
+      <w:r>
+        <w:rPr>
+          <w:rFonts w:ascii="Open Sans" w:eastAsia="Times New Roman" w:hAnsi="Open Sans" w:cs="Open Sans"/>
+          <w:color w:val="040404"/>
+          <w:sz w:val="26"/>
+          <w:szCs w:val="26"/>
+          <w:lang w:eastAsia="en-GB"/>
+        </w:rPr>
+        <w:drawing>
+          <wp:inline distT="0" distB="0" distL="0" distR="0" wp14:anchorId="3F943FE4" wp14:editId="486C6880">
+            <wp:extent cx="7103110" cy="3598545"/>
+            <wp:effectExtent l="0" t="0" r="0" b="0"/>
+            <wp:docPr id="3" name="Picture 3"/>
+            <wp:cNvGraphicFramePr>
+              <a:graphicFrameLocks xmlns:a="http://schemas.openxmlformats.org/drawingml/2006/main" noChangeAspect="1"/>
+            </wp:cNvGraphicFramePr>
+            <a:graphic xmlns:a="http://schemas.openxmlformats.org/drawingml/2006/main">
+              <a:graphicData uri="http://schemas.openxmlformats.org/drawingml/2006/picture">
+                <pic:pic xmlns:pic="http://schemas.openxmlformats.org/drawingml/2006/picture">
+                  <pic:nvPicPr>
+                    <pic:cNvPr id="1" name=""/>
+                    <pic:cNvPicPr/>
+                  </pic:nvPicPr>
+                  <pic:blipFill>
+                    <a:blip r:embed="rId6"/>
+                    <a:stretch>
+                      <a:fillRect/>
+                    </a:stretch>
+                  </pic:blipFill>
+                  <pic:spPr>
+                    <a:xfrm>
+                      <a:off x="0" y="0"/>
+                      <a:ext cx="7103110" cy="3598545"/>
+                    </a:xfrm>
+                    <a:prstGeom prst="rect">
+                      <a:avLst/>
+                    </a:prstGeom>
+                  </pic:spPr>
+                </pic:pic>
+              </a:graphicData>
+            </a:graphic>
+          </wp:inline>
+        </w:drawing>
       </w:r>
     </w:p>
     <w:sectPr>

</xml_diff>